<commit_message>
Aggiornamenti ai file svolta.docx e svolta.pdf in diverse cartelle.
</commit_message>
<xml_diff>
--- a/13062023_A/13062023_A svolta.docx
+++ b/13062023_A/13062023_A svolta.docx
@@ -10179,7 +10179,7 @@
           <w:kern w:val="0"/>
           <w:sz w:val="16"/>
           <w:szCs w:val="16"/>
-          <w:lang w:eastAsia="it-IT"/>
+          <w:lang w:val="en-US" w:eastAsia="it-IT"/>
           <w14:ligatures w14:val="none"/>
         </w:rPr>
       </w:pPr>
@@ -10195,7 +10195,6 @@
         </w:rPr>
         <w:t xml:space="preserve">                </w:t>
       </w:r>
-      <w:proofErr w:type="spellStart"/>
       <w:r>
         <w:rPr>
           <w:rFonts w:ascii="Consolas" w:eastAsia="Times New Roman" w:hAnsi="Consolas" w:cs="Times New Roman"/>
@@ -10203,12 +10202,11 @@
           <w:kern w:val="0"/>
           <w:sz w:val="16"/>
           <w:szCs w:val="16"/>
-          <w:lang w:eastAsia="it-IT"/>
+          <w:lang w:val="en-US" w:eastAsia="it-IT"/>
           <w14:ligatures w14:val="none"/>
         </w:rPr>
         <w:t>occurrences</w:t>
       </w:r>
-      <w:proofErr w:type="spellEnd"/>
       <w:r>
         <w:rPr>
           <w:rFonts w:ascii="Consolas" w:eastAsia="Times New Roman" w:hAnsi="Consolas" w:cs="Times New Roman"/>
@@ -10216,7 +10214,7 @@
           <w:kern w:val="0"/>
           <w:sz w:val="16"/>
           <w:szCs w:val="16"/>
-          <w:lang w:eastAsia="it-IT"/>
+          <w:lang w:val="en-US" w:eastAsia="it-IT"/>
           <w14:ligatures w14:val="none"/>
         </w:rPr>
         <w:t>++</w:t>
@@ -10228,7 +10226,7 @@
           <w:kern w:val="0"/>
           <w:sz w:val="16"/>
           <w:szCs w:val="16"/>
-          <w:lang w:eastAsia="it-IT"/>
+          <w:lang w:val="en-US" w:eastAsia="it-IT"/>
           <w14:ligatures w14:val="none"/>
         </w:rPr>
         <w:t>;</w:t>
@@ -10255,7 +10253,7 @@
           <w:kern w:val="0"/>
           <w:sz w:val="16"/>
           <w:szCs w:val="16"/>
-          <w:lang w:eastAsia="it-IT"/>
+          <w:lang w:val="en-US" w:eastAsia="it-IT"/>
           <w14:ligatures w14:val="none"/>
         </w:rPr>
         <w:t xml:space="preserve">        </w:t>
@@ -13235,7 +13233,7 @@
           <w:kern w:val="0"/>
           <w:sz w:val="16"/>
           <w:szCs w:val="16"/>
-          <w:lang w:eastAsia="it-IT"/>
+          <w:lang w:val="en-US" w:eastAsia="it-IT"/>
           <w14:ligatures w14:val="none"/>
         </w:rPr>
       </w:pPr>
@@ -13251,7 +13249,6 @@
         </w:rPr>
         <w:t xml:space="preserve">                </w:t>
       </w:r>
-      <w:proofErr w:type="spellStart"/>
       <w:r>
         <w:rPr>
           <w:rFonts w:ascii="Consolas" w:eastAsia="Times New Roman" w:hAnsi="Consolas" w:cs="Times New Roman"/>
@@ -13259,12 +13256,11 @@
           <w:kern w:val="0"/>
           <w:sz w:val="16"/>
           <w:szCs w:val="16"/>
-          <w:lang w:eastAsia="it-IT"/>
+          <w:lang w:val="en-US" w:eastAsia="it-IT"/>
           <w14:ligatures w14:val="none"/>
         </w:rPr>
         <w:t>occurrences</w:t>
       </w:r>
-      <w:proofErr w:type="spellEnd"/>
       <w:r>
         <w:rPr>
           <w:rFonts w:ascii="Consolas" w:eastAsia="Times New Roman" w:hAnsi="Consolas" w:cs="Times New Roman"/>
@@ -13272,7 +13268,7 @@
           <w:kern w:val="0"/>
           <w:sz w:val="16"/>
           <w:szCs w:val="16"/>
-          <w:lang w:eastAsia="it-IT"/>
+          <w:lang w:val="en-US" w:eastAsia="it-IT"/>
           <w14:ligatures w14:val="none"/>
         </w:rPr>
         <w:t>++</w:t>
@@ -13284,7 +13280,7 @@
           <w:kern w:val="0"/>
           <w:sz w:val="16"/>
           <w:szCs w:val="16"/>
-          <w:lang w:eastAsia="it-IT"/>
+          <w:lang w:val="en-US" w:eastAsia="it-IT"/>
           <w14:ligatures w14:val="none"/>
         </w:rPr>
         <w:t>;</w:t>
@@ -13311,7 +13307,7 @@
           <w:kern w:val="0"/>
           <w:sz w:val="16"/>
           <w:szCs w:val="16"/>
-          <w:lang w:eastAsia="it-IT"/>
+          <w:lang w:val="en-US" w:eastAsia="it-IT"/>
           <w14:ligatures w14:val="none"/>
         </w:rPr>
         <w:t xml:space="preserve">        </w:t>

</xml_diff>